<commit_message>
Sprint Plan for DTS 28/01/2017
</commit_message>
<xml_diff>
--- a/ProjectMgmt-SprintPlan.docx
+++ b/ProjectMgmt-SprintPlan.docx
@@ -55,8 +55,6 @@
         </w:rPr>
         <w:t>Arboleda, Gozar, Limon, and Zorrilla</w:t>
       </w:r>
-      <w:bookmarkStart w:id="0" w:name="_GoBack"/>
-      <w:bookmarkEnd w:id="0"/>
     </w:p>
     <w:p>
       <w:pPr>
@@ -586,12 +584,12 @@
         <w:tblLook w:val="04A0" w:firstRow="1" w:lastRow="0" w:firstColumn="1" w:lastColumn="0" w:noHBand="0" w:noVBand="1"/>
       </w:tblPr>
       <w:tblGrid>
-        <w:gridCol w:w="2021"/>
+        <w:gridCol w:w="1977"/>
         <w:gridCol w:w="1657"/>
-        <w:gridCol w:w="1508"/>
-        <w:gridCol w:w="1317"/>
-        <w:gridCol w:w="1465"/>
-        <w:gridCol w:w="1382"/>
+        <w:gridCol w:w="1502"/>
+        <w:gridCol w:w="1510"/>
+        <w:gridCol w:w="1354"/>
+        <w:gridCol w:w="1350"/>
       </w:tblGrid>
       <w:tr>
         <w:trPr>
@@ -701,7 +699,7 @@
                 <w:sz w:val="24"/>
                 <w:szCs w:val="24"/>
               </w:rPr>
-              <w:t>End Date</w:t>
+              <w:t>Estimation</w:t>
             </w:r>
           </w:p>
         </w:tc>
@@ -728,7 +726,7 @@
                 <w:sz w:val="24"/>
                 <w:szCs w:val="24"/>
               </w:rPr>
-              <w:t>Remarks</w:t>
+              <w:t>Story Points</w:t>
             </w:r>
           </w:p>
         </w:tc>
@@ -789,6 +787,42 @@
               </w:rPr>
               <w:t>Sprint 1</w:t>
             </w:r>
+            <w:r>
+              <w:rPr>
+                <w:rFonts w:ascii="Arial" w:hAnsi="Arial" w:cs="Arial"/>
+                <w:b/>
+                <w:i/>
+                <w:color w:val="FF0000"/>
+                <w:sz w:val="24"/>
+                <w:szCs w:val="24"/>
+              </w:rPr>
+              <w:t xml:space="preserve"> – 1 wk</w:t>
+            </w:r>
+          </w:p>
+          <w:p>
+            <w:pPr>
+              <w:spacing w:line="360" w:lineRule="auto"/>
+              <w:jc w:val="both"/>
+              <w:rPr>
+                <w:rFonts w:ascii="Arial" w:hAnsi="Arial" w:cs="Arial"/>
+                <w:b/>
+                <w:i/>
+                <w:color w:val="FF0000"/>
+                <w:sz w:val="24"/>
+                <w:szCs w:val="24"/>
+              </w:rPr>
+            </w:pPr>
+            <w:r>
+              <w:rPr>
+                <w:rFonts w:ascii="Arial" w:hAnsi="Arial" w:cs="Arial"/>
+                <w:b/>
+                <w:i/>
+                <w:color w:val="FF0000"/>
+                <w:sz w:val="24"/>
+                <w:szCs w:val="24"/>
+              </w:rPr>
+              <w:t>14 pts</w:t>
+            </w:r>
           </w:p>
         </w:tc>
         <w:tc>
@@ -945,6 +979,14 @@
               </w:rPr>
               <w:t>Database</w:t>
             </w:r>
+            <w:r>
+              <w:rPr>
+                <w:rFonts w:ascii="Arial" w:hAnsi="Arial" w:cs="Arial"/>
+                <w:sz w:val="24"/>
+                <w:szCs w:val="24"/>
+              </w:rPr>
+              <w:t xml:space="preserve"> </w:t>
+            </w:r>
           </w:p>
         </w:tc>
         <w:tc>
@@ -1002,13 +1044,21 @@
           <w:p>
             <w:pPr>
               <w:spacing w:line="360" w:lineRule="auto"/>
-              <w:jc w:val="both"/>
-              <w:rPr>
-                <w:rFonts w:ascii="Arial" w:hAnsi="Arial" w:cs="Arial"/>
-                <w:sz w:val="24"/>
-                <w:szCs w:val="24"/>
-              </w:rPr>
-            </w:pPr>
+              <w:jc w:val="center"/>
+              <w:rPr>
+                <w:rFonts w:ascii="Arial" w:hAnsi="Arial" w:cs="Arial"/>
+                <w:sz w:val="24"/>
+                <w:szCs w:val="24"/>
+              </w:rPr>
+            </w:pPr>
+            <w:r>
+              <w:rPr>
+                <w:rFonts w:ascii="Arial" w:hAnsi="Arial" w:cs="Arial"/>
+                <w:sz w:val="24"/>
+                <w:szCs w:val="24"/>
+              </w:rPr>
+              <w:t>2 days</w:t>
+            </w:r>
           </w:p>
         </w:tc>
         <w:tc>
@@ -1018,13 +1068,21 @@
           <w:p>
             <w:pPr>
               <w:spacing w:line="360" w:lineRule="auto"/>
-              <w:jc w:val="both"/>
-              <w:rPr>
-                <w:rFonts w:ascii="Arial" w:hAnsi="Arial" w:cs="Arial"/>
-                <w:sz w:val="24"/>
-                <w:szCs w:val="24"/>
-              </w:rPr>
-            </w:pPr>
+              <w:jc w:val="center"/>
+              <w:rPr>
+                <w:rFonts w:ascii="Arial" w:hAnsi="Arial" w:cs="Arial"/>
+                <w:sz w:val="24"/>
+                <w:szCs w:val="24"/>
+              </w:rPr>
+            </w:pPr>
+            <w:r>
+              <w:rPr>
+                <w:rFonts w:ascii="Arial" w:hAnsi="Arial" w:cs="Arial"/>
+                <w:sz w:val="24"/>
+                <w:szCs w:val="24"/>
+              </w:rPr>
+              <w:t>3</w:t>
+            </w:r>
           </w:p>
         </w:tc>
         <w:tc>
@@ -1124,13 +1182,21 @@
           <w:p>
             <w:pPr>
               <w:spacing w:line="360" w:lineRule="auto"/>
-              <w:jc w:val="both"/>
-              <w:rPr>
-                <w:rFonts w:ascii="Arial" w:hAnsi="Arial" w:cs="Arial"/>
-                <w:sz w:val="24"/>
-                <w:szCs w:val="24"/>
-              </w:rPr>
-            </w:pPr>
+              <w:jc w:val="center"/>
+              <w:rPr>
+                <w:rFonts w:ascii="Arial" w:hAnsi="Arial" w:cs="Arial"/>
+                <w:sz w:val="24"/>
+                <w:szCs w:val="24"/>
+              </w:rPr>
+            </w:pPr>
+            <w:r>
+              <w:rPr>
+                <w:rFonts w:ascii="Arial" w:hAnsi="Arial" w:cs="Arial"/>
+                <w:sz w:val="24"/>
+                <w:szCs w:val="24"/>
+              </w:rPr>
+              <w:t>2 days</w:t>
+            </w:r>
           </w:p>
         </w:tc>
         <w:tc>
@@ -1140,13 +1206,21 @@
           <w:p>
             <w:pPr>
               <w:spacing w:line="360" w:lineRule="auto"/>
-              <w:jc w:val="both"/>
-              <w:rPr>
-                <w:rFonts w:ascii="Arial" w:hAnsi="Arial" w:cs="Arial"/>
-                <w:sz w:val="24"/>
-                <w:szCs w:val="24"/>
-              </w:rPr>
-            </w:pPr>
+              <w:jc w:val="center"/>
+              <w:rPr>
+                <w:rFonts w:ascii="Arial" w:hAnsi="Arial" w:cs="Arial"/>
+                <w:sz w:val="24"/>
+                <w:szCs w:val="24"/>
+              </w:rPr>
+            </w:pPr>
+            <w:r>
+              <w:rPr>
+                <w:rFonts w:ascii="Arial" w:hAnsi="Arial" w:cs="Arial"/>
+                <w:sz w:val="24"/>
+                <w:szCs w:val="24"/>
+              </w:rPr>
+              <w:t>5</w:t>
+            </w:r>
           </w:p>
         </w:tc>
         <w:tc>
@@ -1246,13 +1320,21 @@
           <w:p>
             <w:pPr>
               <w:spacing w:line="360" w:lineRule="auto"/>
-              <w:jc w:val="both"/>
-              <w:rPr>
-                <w:rFonts w:ascii="Arial" w:hAnsi="Arial" w:cs="Arial"/>
-                <w:sz w:val="24"/>
-                <w:szCs w:val="24"/>
-              </w:rPr>
-            </w:pPr>
+              <w:jc w:val="center"/>
+              <w:rPr>
+                <w:rFonts w:ascii="Arial" w:hAnsi="Arial" w:cs="Arial"/>
+                <w:sz w:val="24"/>
+                <w:szCs w:val="24"/>
+              </w:rPr>
+            </w:pPr>
+            <w:r>
+              <w:rPr>
+                <w:rFonts w:ascii="Arial" w:hAnsi="Arial" w:cs="Arial"/>
+                <w:sz w:val="24"/>
+                <w:szCs w:val="24"/>
+              </w:rPr>
+              <w:t>1 day</w:t>
+            </w:r>
           </w:p>
         </w:tc>
         <w:tc>
@@ -1262,13 +1344,21 @@
           <w:p>
             <w:pPr>
               <w:spacing w:line="360" w:lineRule="auto"/>
-              <w:jc w:val="both"/>
-              <w:rPr>
-                <w:rFonts w:ascii="Arial" w:hAnsi="Arial" w:cs="Arial"/>
-                <w:sz w:val="24"/>
-                <w:szCs w:val="24"/>
-              </w:rPr>
-            </w:pPr>
+              <w:jc w:val="center"/>
+              <w:rPr>
+                <w:rFonts w:ascii="Arial" w:hAnsi="Arial" w:cs="Arial"/>
+                <w:sz w:val="24"/>
+                <w:szCs w:val="24"/>
+              </w:rPr>
+            </w:pPr>
+            <w:r>
+              <w:rPr>
+                <w:rFonts w:ascii="Arial" w:hAnsi="Arial" w:cs="Arial"/>
+                <w:sz w:val="24"/>
+                <w:szCs w:val="24"/>
+              </w:rPr>
+              <w:t>3</w:t>
+            </w:r>
           </w:p>
         </w:tc>
         <w:tc>
@@ -1368,13 +1458,21 @@
           <w:p>
             <w:pPr>
               <w:spacing w:line="360" w:lineRule="auto"/>
-              <w:jc w:val="both"/>
-              <w:rPr>
-                <w:rFonts w:ascii="Arial" w:hAnsi="Arial" w:cs="Arial"/>
-                <w:sz w:val="24"/>
-                <w:szCs w:val="24"/>
-              </w:rPr>
-            </w:pPr>
+              <w:jc w:val="center"/>
+              <w:rPr>
+                <w:rFonts w:ascii="Arial" w:hAnsi="Arial" w:cs="Arial"/>
+                <w:sz w:val="24"/>
+                <w:szCs w:val="24"/>
+              </w:rPr>
+            </w:pPr>
+            <w:r>
+              <w:rPr>
+                <w:rFonts w:ascii="Arial" w:hAnsi="Arial" w:cs="Arial"/>
+                <w:sz w:val="24"/>
+                <w:szCs w:val="24"/>
+              </w:rPr>
+              <w:t>2 days</w:t>
+            </w:r>
           </w:p>
         </w:tc>
         <w:tc>
@@ -1384,13 +1482,21 @@
           <w:p>
             <w:pPr>
               <w:spacing w:line="360" w:lineRule="auto"/>
-              <w:jc w:val="both"/>
-              <w:rPr>
-                <w:rFonts w:ascii="Arial" w:hAnsi="Arial" w:cs="Arial"/>
-                <w:sz w:val="24"/>
-                <w:szCs w:val="24"/>
-              </w:rPr>
-            </w:pPr>
+              <w:jc w:val="center"/>
+              <w:rPr>
+                <w:rFonts w:ascii="Arial" w:hAnsi="Arial" w:cs="Arial"/>
+                <w:sz w:val="24"/>
+                <w:szCs w:val="24"/>
+              </w:rPr>
+            </w:pPr>
+            <w:r>
+              <w:rPr>
+                <w:rFonts w:ascii="Arial" w:hAnsi="Arial" w:cs="Arial"/>
+                <w:sz w:val="24"/>
+                <w:szCs w:val="24"/>
+              </w:rPr>
+              <w:t>3</w:t>
+            </w:r>
           </w:p>
         </w:tc>
         <w:tc>
@@ -1437,6 +1543,39 @@
               </w:rPr>
               <w:t>Sprint 2</w:t>
             </w:r>
+            <w:r>
+              <w:rPr>
+                <w:rFonts w:ascii="Arial" w:hAnsi="Arial" w:cs="Arial"/>
+                <w:b/>
+                <w:color w:val="FF0000"/>
+                <w:sz w:val="24"/>
+                <w:szCs w:val="24"/>
+              </w:rPr>
+              <w:t xml:space="preserve"> – 1 wk</w:t>
+            </w:r>
+          </w:p>
+          <w:p>
+            <w:pPr>
+              <w:spacing w:line="360" w:lineRule="auto"/>
+              <w:jc w:val="both"/>
+              <w:rPr>
+                <w:rFonts w:ascii="Arial" w:hAnsi="Arial" w:cs="Arial"/>
+                <w:b/>
+                <w:color w:val="FF0000"/>
+                <w:sz w:val="24"/>
+                <w:szCs w:val="24"/>
+              </w:rPr>
+            </w:pPr>
+            <w:r>
+              <w:rPr>
+                <w:rFonts w:ascii="Arial" w:hAnsi="Arial" w:cs="Arial"/>
+                <w:b/>
+                <w:color w:val="FF0000"/>
+                <w:sz w:val="24"/>
+                <w:szCs w:val="24"/>
+              </w:rPr>
+              <w:t>21 pts</w:t>
+            </w:r>
           </w:p>
         </w:tc>
         <w:tc>
@@ -1633,6 +1772,14 @@
                 <w:szCs w:val="24"/>
               </w:rPr>
             </w:pPr>
+            <w:r>
+              <w:rPr>
+                <w:rFonts w:ascii="Arial" w:hAnsi="Arial" w:cs="Arial"/>
+                <w:sz w:val="24"/>
+                <w:szCs w:val="24"/>
+              </w:rPr>
+              <w:t>06/02/2017</w:t>
+            </w:r>
           </w:p>
         </w:tc>
         <w:tc>
@@ -1642,13 +1789,29 @@
           <w:p>
             <w:pPr>
               <w:spacing w:line="360" w:lineRule="auto"/>
-              <w:jc w:val="both"/>
-              <w:rPr>
-                <w:rFonts w:ascii="Arial" w:hAnsi="Arial" w:cs="Arial"/>
-                <w:sz w:val="24"/>
-                <w:szCs w:val="24"/>
-              </w:rPr>
-            </w:pPr>
+              <w:jc w:val="center"/>
+              <w:rPr>
+                <w:rFonts w:ascii="Arial" w:hAnsi="Arial" w:cs="Arial"/>
+                <w:sz w:val="24"/>
+                <w:szCs w:val="24"/>
+              </w:rPr>
+            </w:pPr>
+            <w:r>
+              <w:rPr>
+                <w:rFonts w:ascii="Arial" w:hAnsi="Arial" w:cs="Arial"/>
+                <w:sz w:val="24"/>
+                <w:szCs w:val="24"/>
+              </w:rPr>
+              <w:t>3</w:t>
+            </w:r>
+            <w:r>
+              <w:rPr>
+                <w:rFonts w:ascii="Arial" w:hAnsi="Arial" w:cs="Arial"/>
+                <w:sz w:val="24"/>
+                <w:szCs w:val="24"/>
+              </w:rPr>
+              <w:t xml:space="preserve"> days</w:t>
+            </w:r>
           </w:p>
         </w:tc>
         <w:tc>
@@ -1658,13 +1821,21 @@
           <w:p>
             <w:pPr>
               <w:spacing w:line="360" w:lineRule="auto"/>
-              <w:jc w:val="both"/>
-              <w:rPr>
-                <w:rFonts w:ascii="Arial" w:hAnsi="Arial" w:cs="Arial"/>
-                <w:sz w:val="24"/>
-                <w:szCs w:val="24"/>
-              </w:rPr>
-            </w:pPr>
+              <w:jc w:val="center"/>
+              <w:rPr>
+                <w:rFonts w:ascii="Arial" w:hAnsi="Arial" w:cs="Arial"/>
+                <w:sz w:val="24"/>
+                <w:szCs w:val="24"/>
+              </w:rPr>
+            </w:pPr>
+            <w:r>
+              <w:rPr>
+                <w:rFonts w:ascii="Arial" w:hAnsi="Arial" w:cs="Arial"/>
+                <w:sz w:val="24"/>
+                <w:szCs w:val="24"/>
+              </w:rPr>
+              <w:t>8</w:t>
+            </w:r>
           </w:p>
         </w:tc>
         <w:tc>
@@ -1747,6 +1918,14 @@
                 <w:szCs w:val="24"/>
               </w:rPr>
             </w:pPr>
+            <w:r>
+              <w:rPr>
+                <w:rFonts w:ascii="Arial" w:hAnsi="Arial" w:cs="Arial"/>
+                <w:sz w:val="24"/>
+                <w:szCs w:val="24"/>
+              </w:rPr>
+              <w:t>08/02/2017</w:t>
+            </w:r>
           </w:p>
         </w:tc>
         <w:tc>
@@ -1756,13 +1935,29 @@
           <w:p>
             <w:pPr>
               <w:spacing w:line="360" w:lineRule="auto"/>
-              <w:jc w:val="both"/>
-              <w:rPr>
-                <w:rFonts w:ascii="Arial" w:hAnsi="Arial" w:cs="Arial"/>
-                <w:sz w:val="24"/>
-                <w:szCs w:val="24"/>
-              </w:rPr>
-            </w:pPr>
+              <w:jc w:val="center"/>
+              <w:rPr>
+                <w:rFonts w:ascii="Arial" w:hAnsi="Arial" w:cs="Arial"/>
+                <w:sz w:val="24"/>
+                <w:szCs w:val="24"/>
+              </w:rPr>
+            </w:pPr>
+            <w:r>
+              <w:rPr>
+                <w:rFonts w:ascii="Arial" w:hAnsi="Arial" w:cs="Arial"/>
+                <w:sz w:val="24"/>
+                <w:szCs w:val="24"/>
+              </w:rPr>
+              <w:t>2</w:t>
+            </w:r>
+            <w:r>
+              <w:rPr>
+                <w:rFonts w:ascii="Arial" w:hAnsi="Arial" w:cs="Arial"/>
+                <w:sz w:val="24"/>
+                <w:szCs w:val="24"/>
+              </w:rPr>
+              <w:t xml:space="preserve"> days</w:t>
+            </w:r>
           </w:p>
         </w:tc>
         <w:tc>
@@ -1772,13 +1967,21 @@
           <w:p>
             <w:pPr>
               <w:spacing w:line="360" w:lineRule="auto"/>
-              <w:jc w:val="both"/>
-              <w:rPr>
-                <w:rFonts w:ascii="Arial" w:hAnsi="Arial" w:cs="Arial"/>
-                <w:sz w:val="24"/>
-                <w:szCs w:val="24"/>
-              </w:rPr>
-            </w:pPr>
+              <w:jc w:val="center"/>
+              <w:rPr>
+                <w:rFonts w:ascii="Arial" w:hAnsi="Arial" w:cs="Arial"/>
+                <w:sz w:val="24"/>
+                <w:szCs w:val="24"/>
+              </w:rPr>
+            </w:pPr>
+            <w:r>
+              <w:rPr>
+                <w:rFonts w:ascii="Arial" w:hAnsi="Arial" w:cs="Arial"/>
+                <w:sz w:val="24"/>
+                <w:szCs w:val="24"/>
+              </w:rPr>
+              <w:t>8</w:t>
+            </w:r>
           </w:p>
         </w:tc>
         <w:tc>
@@ -1861,6 +2064,14 @@
                 <w:szCs w:val="24"/>
               </w:rPr>
             </w:pPr>
+            <w:r>
+              <w:rPr>
+                <w:rFonts w:ascii="Arial" w:hAnsi="Arial" w:cs="Arial"/>
+                <w:sz w:val="24"/>
+                <w:szCs w:val="24"/>
+              </w:rPr>
+              <w:t>09/02/2017</w:t>
+            </w:r>
           </w:p>
         </w:tc>
         <w:tc>
@@ -1870,13 +2081,21 @@
           <w:p>
             <w:pPr>
               <w:spacing w:line="360" w:lineRule="auto"/>
-              <w:jc w:val="both"/>
-              <w:rPr>
-                <w:rFonts w:ascii="Arial" w:hAnsi="Arial" w:cs="Arial"/>
-                <w:sz w:val="24"/>
-                <w:szCs w:val="24"/>
-              </w:rPr>
-            </w:pPr>
+              <w:jc w:val="center"/>
+              <w:rPr>
+                <w:rFonts w:ascii="Arial" w:hAnsi="Arial" w:cs="Arial"/>
+                <w:sz w:val="24"/>
+                <w:szCs w:val="24"/>
+              </w:rPr>
+            </w:pPr>
+            <w:r>
+              <w:rPr>
+                <w:rFonts w:ascii="Arial" w:hAnsi="Arial" w:cs="Arial"/>
+                <w:sz w:val="24"/>
+                <w:szCs w:val="24"/>
+              </w:rPr>
+              <w:t>2 days</w:t>
+            </w:r>
           </w:p>
         </w:tc>
         <w:tc>
@@ -1886,13 +2105,21 @@
           <w:p>
             <w:pPr>
               <w:spacing w:line="360" w:lineRule="auto"/>
-              <w:jc w:val="both"/>
-              <w:rPr>
-                <w:rFonts w:ascii="Arial" w:hAnsi="Arial" w:cs="Arial"/>
-                <w:sz w:val="24"/>
-                <w:szCs w:val="24"/>
-              </w:rPr>
-            </w:pPr>
+              <w:jc w:val="center"/>
+              <w:rPr>
+                <w:rFonts w:ascii="Arial" w:hAnsi="Arial" w:cs="Arial"/>
+                <w:sz w:val="24"/>
+                <w:szCs w:val="24"/>
+              </w:rPr>
+            </w:pPr>
+            <w:r>
+              <w:rPr>
+                <w:rFonts w:ascii="Arial" w:hAnsi="Arial" w:cs="Arial"/>
+                <w:sz w:val="24"/>
+                <w:szCs w:val="24"/>
+              </w:rPr>
+              <w:t>5</w:t>
+            </w:r>
           </w:p>
         </w:tc>
         <w:tc>
@@ -1939,6 +2166,49 @@
               </w:rPr>
               <w:t>Sprint 3</w:t>
             </w:r>
+            <w:r>
+              <w:rPr>
+                <w:rFonts w:ascii="Arial" w:hAnsi="Arial" w:cs="Arial"/>
+                <w:b/>
+                <w:color w:val="FF0000"/>
+                <w:sz w:val="24"/>
+                <w:szCs w:val="24"/>
+              </w:rPr>
+              <w:t xml:space="preserve"> - </w:t>
+            </w:r>
+            <w:r>
+              <w:rPr>
+                <w:rFonts w:ascii="Arial" w:hAnsi="Arial" w:cs="Arial"/>
+                <w:b/>
+                <w:color w:val="FF0000"/>
+                <w:sz w:val="24"/>
+                <w:szCs w:val="24"/>
+              </w:rPr>
+              <w:t>1 wk</w:t>
+            </w:r>
+          </w:p>
+          <w:p>
+            <w:pPr>
+              <w:spacing w:line="360" w:lineRule="auto"/>
+              <w:jc w:val="both"/>
+              <w:rPr>
+                <w:rFonts w:ascii="Arial" w:hAnsi="Arial" w:cs="Arial"/>
+                <w:b/>
+                <w:color w:val="FF0000"/>
+                <w:sz w:val="24"/>
+                <w:szCs w:val="24"/>
+              </w:rPr>
+            </w:pPr>
+            <w:r>
+              <w:rPr>
+                <w:rFonts w:ascii="Arial" w:hAnsi="Arial" w:cs="Arial"/>
+                <w:b/>
+                <w:color w:val="FF0000"/>
+                <w:sz w:val="24"/>
+                <w:szCs w:val="24"/>
+              </w:rPr>
+              <w:t>13 pts</w:t>
+            </w:r>
           </w:p>
         </w:tc>
         <w:tc>
@@ -1982,7 +2252,7 @@
           <w:p>
             <w:pPr>
               <w:spacing w:line="360" w:lineRule="auto"/>
-              <w:jc w:val="both"/>
+              <w:jc w:val="center"/>
               <w:rPr>
                 <w:rFonts w:ascii="Arial" w:hAnsi="Arial" w:cs="Arial"/>
                 <w:color w:val="FF0000"/>
@@ -1999,7 +2269,7 @@
           <w:p>
             <w:pPr>
               <w:spacing w:line="360" w:lineRule="auto"/>
-              <w:jc w:val="both"/>
+              <w:jc w:val="center"/>
               <w:rPr>
                 <w:rFonts w:ascii="Arial" w:hAnsi="Arial" w:cs="Arial"/>
                 <w:color w:val="FF0000"/>
@@ -2090,6 +2360,14 @@
                 <w:szCs w:val="24"/>
               </w:rPr>
             </w:pPr>
+            <w:r>
+              <w:rPr>
+                <w:rFonts w:ascii="Arial" w:hAnsi="Arial" w:cs="Arial"/>
+                <w:sz w:val="24"/>
+                <w:szCs w:val="24"/>
+              </w:rPr>
+              <w:t>13/02/2017</w:t>
+            </w:r>
           </w:p>
         </w:tc>
         <w:tc>
@@ -2099,13 +2377,21 @@
           <w:p>
             <w:pPr>
               <w:spacing w:line="360" w:lineRule="auto"/>
-              <w:jc w:val="both"/>
-              <w:rPr>
-                <w:rFonts w:ascii="Arial" w:hAnsi="Arial" w:cs="Arial"/>
-                <w:sz w:val="24"/>
-                <w:szCs w:val="24"/>
-              </w:rPr>
-            </w:pPr>
+              <w:jc w:val="center"/>
+              <w:rPr>
+                <w:rFonts w:ascii="Arial" w:hAnsi="Arial" w:cs="Arial"/>
+                <w:sz w:val="24"/>
+                <w:szCs w:val="24"/>
+              </w:rPr>
+            </w:pPr>
+            <w:r>
+              <w:rPr>
+                <w:rFonts w:ascii="Arial" w:hAnsi="Arial" w:cs="Arial"/>
+                <w:sz w:val="24"/>
+                <w:szCs w:val="24"/>
+              </w:rPr>
+              <w:t>3 days</w:t>
+            </w:r>
           </w:p>
         </w:tc>
         <w:tc>
@@ -2115,13 +2401,21 @@
           <w:p>
             <w:pPr>
               <w:spacing w:line="360" w:lineRule="auto"/>
-              <w:jc w:val="both"/>
-              <w:rPr>
-                <w:rFonts w:ascii="Arial" w:hAnsi="Arial" w:cs="Arial"/>
-                <w:sz w:val="24"/>
-                <w:szCs w:val="24"/>
-              </w:rPr>
-            </w:pPr>
+              <w:jc w:val="center"/>
+              <w:rPr>
+                <w:rFonts w:ascii="Arial" w:hAnsi="Arial" w:cs="Arial"/>
+                <w:sz w:val="24"/>
+                <w:szCs w:val="24"/>
+              </w:rPr>
+            </w:pPr>
+            <w:r>
+              <w:rPr>
+                <w:rFonts w:ascii="Arial" w:hAnsi="Arial" w:cs="Arial"/>
+                <w:sz w:val="24"/>
+                <w:szCs w:val="24"/>
+              </w:rPr>
+              <w:t>5</w:t>
+            </w:r>
           </w:p>
         </w:tc>
         <w:tc>
@@ -2204,6 +2498,16 @@
                 <w:szCs w:val="24"/>
               </w:rPr>
             </w:pPr>
+            <w:r>
+              <w:rPr>
+                <w:rFonts w:ascii="Arial" w:hAnsi="Arial" w:cs="Arial"/>
+                <w:sz w:val="24"/>
+                <w:szCs w:val="24"/>
+              </w:rPr>
+              <w:t>15/02/2017</w:t>
+            </w:r>
+            <w:bookmarkStart w:id="0" w:name="_GoBack"/>
+            <w:bookmarkEnd w:id="0"/>
           </w:p>
         </w:tc>
         <w:tc>
@@ -2213,13 +2517,21 @@
           <w:p>
             <w:pPr>
               <w:spacing w:line="360" w:lineRule="auto"/>
-              <w:jc w:val="both"/>
-              <w:rPr>
-                <w:rFonts w:ascii="Arial" w:hAnsi="Arial" w:cs="Arial"/>
-                <w:sz w:val="24"/>
-                <w:szCs w:val="24"/>
-              </w:rPr>
-            </w:pPr>
+              <w:jc w:val="center"/>
+              <w:rPr>
+                <w:rFonts w:ascii="Arial" w:hAnsi="Arial" w:cs="Arial"/>
+                <w:sz w:val="24"/>
+                <w:szCs w:val="24"/>
+              </w:rPr>
+            </w:pPr>
+            <w:r>
+              <w:rPr>
+                <w:rFonts w:ascii="Arial" w:hAnsi="Arial" w:cs="Arial"/>
+                <w:sz w:val="24"/>
+                <w:szCs w:val="24"/>
+              </w:rPr>
+              <w:t>2 days</w:t>
+            </w:r>
           </w:p>
         </w:tc>
         <w:tc>
@@ -2229,13 +2541,21 @@
           <w:p>
             <w:pPr>
               <w:spacing w:line="360" w:lineRule="auto"/>
-              <w:jc w:val="both"/>
-              <w:rPr>
-                <w:rFonts w:ascii="Arial" w:hAnsi="Arial" w:cs="Arial"/>
-                <w:sz w:val="24"/>
-                <w:szCs w:val="24"/>
-              </w:rPr>
-            </w:pPr>
+              <w:jc w:val="center"/>
+              <w:rPr>
+                <w:rFonts w:ascii="Arial" w:hAnsi="Arial" w:cs="Arial"/>
+                <w:sz w:val="24"/>
+                <w:szCs w:val="24"/>
+              </w:rPr>
+            </w:pPr>
+            <w:r>
+              <w:rPr>
+                <w:rFonts w:ascii="Arial" w:hAnsi="Arial" w:cs="Arial"/>
+                <w:sz w:val="24"/>
+                <w:szCs w:val="24"/>
+              </w:rPr>
+              <w:t>8</w:t>
+            </w:r>
           </w:p>
         </w:tc>
         <w:tc>
@@ -2301,6 +2621,7 @@
           <w:sz w:val="24"/>
           <w:szCs w:val="24"/>
         </w:rPr>
+        <w:lastRenderedPageBreak/>
         <w:t>Sprint 2</w:t>
       </w:r>
       <w:r>

</xml_diff>